<commit_message>
Update Final Paper - Midterm Draft.docx
</commit_message>
<xml_diff>
--- a/Research Project/Final Paper - Midterm Draft.docx
+++ b/Research Project/Final Paper - Midterm Draft.docx
@@ -1181,6 +1181,58 @@
         <w:pStyle w:val="Heading2"/>
       </w:pPr>
       <w:r>
+        <w:t>Appendix</w:t>
+      </w:r>
+    </w:p>
+    <w:p>
+      <w:r>
+        <w:t xml:space="preserve">The data for this project was sourced from various locations and compiled into distinct datasets for each city, containing all relevant information. These datasets, along with the code used to create and analyze them, can be found in the following GitHub repository. Please note that the original data files are too large to upload there. I will work on finding an alternative method to share these files. </w:t>
+      </w:r>
+      <w:r>
+        <w:t>The code for the analyses done are found there is well</w:t>
+      </w:r>
+      <w:r>
+        <w:t xml:space="preserve">. As of this writing this code can be </w:t>
+      </w:r>
+      <w:r>
+        <w:lastRenderedPageBreak/>
+        <w:t xml:space="preserve">found in a file called </w:t>
+      </w:r>
+      <w:proofErr w:type="spellStart"/>
+      <w:r>
+        <w:t>Draft.rmd.</w:t>
+      </w:r>
+      <w:r>
+        <w:t>Additionally</w:t>
+      </w:r>
+      <w:proofErr w:type="spellEnd"/>
+      <w:r>
+        <w:t>, all figures and tables in this document were generated using R code from this repository.</w:t>
+      </w:r>
+    </w:p>
+    <w:p>
+      <w:hyperlink r:id="rId12" w:history="1">
+        <w:proofErr w:type="spellStart"/>
+        <w:r>
+          <w:rPr>
+            <w:rStyle w:val="Hyperlink"/>
+          </w:rPr>
+          <w:t>Shayaeng</w:t>
+        </w:r>
+        <w:proofErr w:type="spellEnd"/>
+        <w:r>
+          <w:rPr>
+            <w:rStyle w:val="Hyperlink"/>
+          </w:rPr>
+          <w:t>/Data698 (github.com)</w:t>
+        </w:r>
+      </w:hyperlink>
+    </w:p>
+    <w:p>
+      <w:pPr>
+        <w:pStyle w:val="Heading2"/>
+      </w:pPr>
+      <w:r>
         <w:t>References</w:t>
       </w:r>
     </w:p>
@@ -1208,65 +1260,6 @@
           <w:lang w:val="en-US"/>
         </w:rPr>
         <w:t>. Shifting streets COVID-19 mobility data: Findings from a global dataset and a research agenda for transport planning and policy. Transportation Research Interdisciplinary Perspectives, 9, 100322. </w:t>
-      </w:r>
-      <w:hyperlink r:id="rId12" w:tgtFrame="_blank" w:history="1">
-        <w:r>
-          <w:rPr>
-            <w:rStyle w:val="Hyperlink"/>
-            <w:bCs/>
-            <w:lang w:val="en-US"/>
-          </w:rPr>
-          <w:t>https://doi.org/10.1016/j.tri</w:t>
-        </w:r>
-        <w:r>
-          <w:rPr>
-            <w:rStyle w:val="Hyperlink"/>
-            <w:bCs/>
-            <w:lang w:val="en-US"/>
-          </w:rPr>
-          <w:t>p</w:t>
-        </w:r>
-        <w:r>
-          <w:rPr>
-            <w:rStyle w:val="Hyperlink"/>
-            <w:bCs/>
-            <w:lang w:val="en-US"/>
-          </w:rPr>
-          <w:t>.2021.100322</w:t>
-        </w:r>
-      </w:hyperlink>
-    </w:p>
-    <w:p>
-      <w:pPr>
-        <w:pStyle w:val="ListParagraph"/>
-        <w:numPr>
-          <w:ilvl w:val="0"/>
-          <w:numId w:val="7"/>
-        </w:numPr>
-        <w:rPr>
-          <w:lang w:val="en-US"/>
-        </w:rPr>
-      </w:pPr>
-      <w:r>
-        <w:rPr>
-          <w:b/>
-          <w:bCs/>
-          <w:lang w:val="en-US"/>
-        </w:rPr>
-        <w:t>Rérat, P., Haldimann, L., &amp; Widmer, H. (2022)</w:t>
-      </w:r>
-      <w:r>
-        <w:rPr>
-          <w:lang w:val="en-US"/>
-        </w:rPr>
-        <w:t>. Cycling in the era of Covid-19: The effects of the pandemic and pop-</w:t>
-      </w:r>
-      <w:r>
-        <w:rPr>
-          <w:lang w:val="en-US"/>
-        </w:rPr>
-        <w:lastRenderedPageBreak/>
-        <w:t>up cycle lanes on cycling practices. Transportation Research Interdisciplinary Perspectives, 15, 100677. </w:t>
       </w:r>
       <w:hyperlink r:id="rId13" w:tgtFrame="_blank" w:history="1">
         <w:r>
@@ -1275,23 +1268,7 @@
             <w:bCs/>
             <w:lang w:val="en-US"/>
           </w:rPr>
-          <w:t>https://doi.o</w:t>
-        </w:r>
-        <w:r>
-          <w:rPr>
-            <w:rStyle w:val="Hyperlink"/>
-            <w:bCs/>
-            <w:lang w:val="en-US"/>
-          </w:rPr>
-          <w:t>r</w:t>
-        </w:r>
-        <w:r>
-          <w:rPr>
-            <w:rStyle w:val="Hyperlink"/>
-            <w:bCs/>
-            <w:lang w:val="en-US"/>
-          </w:rPr>
-          <w:t>g/10.1016/j.trip.2022.100677</w:t>
+          <w:t>https://doi.org/10.1016/j.trip.2021.100322</w:t>
         </w:r>
       </w:hyperlink>
     </w:p>
@@ -1312,13 +1289,13 @@
           <w:bCs/>
           <w:lang w:val="en-US"/>
         </w:rPr>
-        <w:t>Karpinski, E. (2021)</w:t>
+        <w:t>Rérat, P., Haldimann, L., &amp; Widmer, H. (2022)</w:t>
       </w:r>
       <w:r>
         <w:rPr>
           <w:lang w:val="en-US"/>
         </w:rPr>
-        <w:t>. Estimating the effect of protected bike lanes on bike-share ridership in Boston: A case study on Commonwealth Avenue. Case Studies on Transport Policy, 9(3), 1313-1323. </w:t>
+        <w:t>. Cycling in the era of Covid-19: The effects of the pandemic and pop-up cycle lanes on cycling practices. Transportation Research Interdisciplinary Perspectives, 15, 100677. </w:t>
       </w:r>
       <w:hyperlink r:id="rId14" w:tgtFrame="_blank" w:history="1">
         <w:r>
@@ -1327,23 +1304,7 @@
             <w:bCs/>
             <w:lang w:val="en-US"/>
           </w:rPr>
-          <w:t>https://doi.o</w:t>
-        </w:r>
-        <w:r>
-          <w:rPr>
-            <w:rStyle w:val="Hyperlink"/>
-            <w:bCs/>
-            <w:lang w:val="en-US"/>
-          </w:rPr>
-          <w:t>r</w:t>
-        </w:r>
-        <w:r>
-          <w:rPr>
-            <w:rStyle w:val="Hyperlink"/>
-            <w:bCs/>
-            <w:lang w:val="en-US"/>
-          </w:rPr>
-          <w:t>g/10.1016/j.cstp.2021.06.015</w:t>
+          <w:t>https://doi.org/10.1016/j.trip.2022.100677</w:t>
         </w:r>
       </w:hyperlink>
     </w:p>
@@ -1364,39 +1325,13 @@
           <w:bCs/>
           <w:lang w:val="en-US"/>
         </w:rPr>
-        <w:t>Buck, D., &amp; Buehler, R. (2011)</w:t>
+        <w:t>Karpinski, E. (2021)</w:t>
       </w:r>
       <w:r>
         <w:rPr>
           <w:lang w:val="en-US"/>
         </w:rPr>
-        <w:t>. Bike Lanes and Other Determinants of Capital Bikeshare Trips. TRB 2012 Annual Meeting Paper. Virginia Tech Alexandria Center.</w:t>
-      </w:r>
-    </w:p>
-    <w:p>
-      <w:pPr>
-        <w:pStyle w:val="ListParagraph"/>
-        <w:numPr>
-          <w:ilvl w:val="0"/>
-          <w:numId w:val="7"/>
-        </w:numPr>
-        <w:rPr>
-          <w:lang w:val="en-US"/>
-        </w:rPr>
-      </w:pPr>
-      <w:r>
-        <w:rPr>
-          <w:b/>
-          <w:bCs/>
-          <w:lang w:val="en-US"/>
-        </w:rPr>
-        <w:t>Prud’homme, R., &amp; Lee, C.-W. (1999)</w:t>
-      </w:r>
-      <w:r>
-        <w:rPr>
-          <w:lang w:val="en-US"/>
-        </w:rPr>
-        <w:t>. Size, Sprawl, Speed and the Efficiency of Cities. Urban Studies, 36(11), 1849-1858. </w:t>
+        <w:t>. Estimating the effect of protected bike lanes on bike-share ridership in Boston: A case study on Commonwealth Avenue. Case Studies on Transport Policy, 9(3), 1313-1323. </w:t>
       </w:r>
       <w:hyperlink r:id="rId15" w:tgtFrame="_blank" w:history="1">
         <w:r>
@@ -1405,23 +1340,69 @@
             <w:bCs/>
             <w:lang w:val="en-US"/>
           </w:rPr>
-          <w:t>http://w</w:t>
+          <w:t>https://doi.org/10.1016/j.cstp.2021.06.015</w:t>
         </w:r>
+      </w:hyperlink>
+    </w:p>
+    <w:p>
+      <w:pPr>
+        <w:pStyle w:val="ListParagraph"/>
+        <w:numPr>
+          <w:ilvl w:val="0"/>
+          <w:numId w:val="7"/>
+        </w:numPr>
+        <w:rPr>
+          <w:lang w:val="en-US"/>
+        </w:rPr>
+      </w:pPr>
+      <w:r>
+        <w:rPr>
+          <w:b/>
+          <w:bCs/>
+          <w:lang w:val="en-US"/>
+        </w:rPr>
+        <w:t>Buck, D., &amp; Buehler, R. (2011)</w:t>
+      </w:r>
+      <w:r>
+        <w:rPr>
+          <w:lang w:val="en-US"/>
+        </w:rPr>
+        <w:t>. Bike Lanes and Other Determinants of Capital Bikeshare Trips. TRB 2012 Annual Meeting Paper. Virginia Tech Alexandria Center.</w:t>
+      </w:r>
+    </w:p>
+    <w:p>
+      <w:pPr>
+        <w:pStyle w:val="ListParagraph"/>
+        <w:numPr>
+          <w:ilvl w:val="0"/>
+          <w:numId w:val="7"/>
+        </w:numPr>
+        <w:rPr>
+          <w:lang w:val="en-US"/>
+        </w:rPr>
+      </w:pPr>
+      <w:r>
+        <w:rPr>
+          <w:b/>
+          <w:bCs/>
+          <w:lang w:val="en-US"/>
+        </w:rPr>
+        <w:t>Prud’homme, R., &amp; Lee, C.-W. (1999)</w:t>
+      </w:r>
+      <w:r>
+        <w:rPr>
+          <w:lang w:val="en-US"/>
+        </w:rPr>
+        <w:t>. Size, Sprawl, Speed and the Efficiency of Cities. Urban Studies, 36(11), 1849-1858. </w:t>
+      </w:r>
+      <w:hyperlink r:id="rId16" w:tgtFrame="_blank" w:history="1">
         <w:r>
           <w:rPr>
             <w:rStyle w:val="Hyperlink"/>
             <w:bCs/>
             <w:lang w:val="en-US"/>
           </w:rPr>
-          <w:t>w</w:t>
-        </w:r>
-        <w:r>
-          <w:rPr>
-            <w:rStyle w:val="Hyperlink"/>
-            <w:bCs/>
-            <w:lang w:val="en-US"/>
-          </w:rPr>
-          <w:t>w.jstor.org/stable/43198143</w:t>
+          <w:t>http://www.jstor.org/stable/43198143</w:t>
         </w:r>
       </w:hyperlink>
     </w:p>
@@ -1484,7 +1465,7 @@
         </w:rPr>
         <w:t xml:space="preserve"> Provisional COVID-19 infrastructure induces large, rapid increases in cycling. Proceedings of the National Academy of Sciences, 118(15), e2024399118. </w:t>
       </w:r>
-      <w:hyperlink r:id="rId16" w:history="1">
+      <w:hyperlink r:id="rId17" w:history="1">
         <w:r>
           <w:rPr>
             <w:rStyle w:val="Hyperlink"/>
@@ -1507,7 +1488,7 @@
       </w:pPr>
     </w:p>
     <w:sectPr>
-      <w:footerReference w:type="default" r:id="rId17"/>
+      <w:footerReference w:type="default" r:id="rId18"/>
       <w:pgSz w:w="12240" w:h="15840"/>
       <w:pgMar w:top="1440" w:right="2160" w:bottom="2160" w:left="2160" w:header="720" w:footer="720" w:gutter="0"/>
       <w:cols w:space="720"/>
@@ -2918,7 +2899,7 @@
   <w:style w:type="paragraph" w:default="1" w:styleId="Normal">
     <w:name w:val="Normal"/>
     <w:qFormat/>
-    <w:rsid w:val="007023F8"/>
+    <w:rsid w:val="00B7234C"/>
     <w:pPr>
       <w:spacing w:after="170" w:line="302" w:lineRule="auto"/>
       <w:jc w:val="both"/>
@@ -2939,7 +2920,7 @@
     <w:link w:val="Heading1Char"/>
     <w:uiPriority w:val="9"/>
     <w:qFormat/>
-    <w:rsid w:val="007023F8"/>
+    <w:rsid w:val="00B7234C"/>
     <w:pPr>
       <w:keepNext/>
       <w:keepLines/>
@@ -2958,7 +2939,7 @@
     <w:uiPriority w:val="9"/>
     <w:unhideWhenUsed/>
     <w:qFormat/>
-    <w:rsid w:val="007023F8"/>
+    <w:rsid w:val="00B7234C"/>
     <w:pPr>
       <w:keepNext/>
       <w:keepLines/>
@@ -2977,7 +2958,7 @@
     <w:uiPriority w:val="9"/>
     <w:unhideWhenUsed/>
     <w:qFormat/>
-    <w:rsid w:val="007023F8"/>
+    <w:rsid w:val="00B7234C"/>
     <w:pPr>
       <w:keepNext/>
       <w:keepLines/>
@@ -2998,7 +2979,7 @@
     <w:semiHidden/>
     <w:unhideWhenUsed/>
     <w:qFormat/>
-    <w:rsid w:val="007023F8"/>
+    <w:rsid w:val="00B7234C"/>
     <w:pPr>
       <w:keepNext/>
       <w:keepLines/>
@@ -3018,7 +2999,7 @@
     <w:semiHidden/>
     <w:unhideWhenUsed/>
     <w:qFormat/>
-    <w:rsid w:val="007023F8"/>
+    <w:rsid w:val="00B7234C"/>
     <w:pPr>
       <w:keepNext/>
       <w:keepLines/>
@@ -3038,7 +3019,7 @@
     <w:semiHidden/>
     <w:unhideWhenUsed/>
     <w:qFormat/>
-    <w:rsid w:val="007023F8"/>
+    <w:rsid w:val="00B7234C"/>
     <w:pPr>
       <w:keepNext/>
       <w:keepLines/>
@@ -3059,7 +3040,7 @@
     <w:semiHidden/>
     <w:unhideWhenUsed/>
     <w:qFormat/>
-    <w:rsid w:val="007023F8"/>
+    <w:rsid w:val="00B7234C"/>
     <w:pPr>
       <w:keepNext/>
       <w:keepLines/>
@@ -3080,7 +3061,7 @@
     <w:semiHidden/>
     <w:unhideWhenUsed/>
     <w:qFormat/>
-    <w:rsid w:val="007023F8"/>
+    <w:rsid w:val="00B7234C"/>
     <w:pPr>
       <w:keepNext/>
       <w:keepLines/>
@@ -3103,7 +3084,7 @@
     <w:semiHidden/>
     <w:unhideWhenUsed/>
     <w:qFormat/>
-    <w:rsid w:val="007023F8"/>
+    <w:rsid w:val="00B7234C"/>
     <w:pPr>
       <w:keepNext/>
       <w:keepLines/>
@@ -3119,7 +3100,7 @@
     <w:name w:val="Default Paragraph Font"/>
     <w:uiPriority w:val="1"/>
     <w:unhideWhenUsed/>
-    <w:rsid w:val="007023F8"/>
+    <w:rsid w:val="00B7234C"/>
   </w:style>
   <w:style w:type="table" w:default="1" w:styleId="TableNormal">
     <w:name w:val="Normal Table"/>
@@ -3141,14 +3122,14 @@
     <w:uiPriority w:val="99"/>
     <w:semiHidden/>
     <w:unhideWhenUsed/>
-    <w:rsid w:val="007023F8"/>
+    <w:rsid w:val="00B7234C"/>
   </w:style>
   <w:style w:type="character" w:customStyle="1" w:styleId="Heading1Char">
     <w:name w:val="Heading 1 Char"/>
     <w:basedOn w:val="DefaultParagraphFont"/>
     <w:link w:val="Heading1"/>
     <w:uiPriority w:val="9"/>
-    <w:rsid w:val="007023F8"/>
+    <w:rsid w:val="00B7234C"/>
     <w:rPr>
       <w:rFonts w:ascii="Palatino Linotype" w:eastAsia="Palatino Linotype" w:hAnsi="Palatino Linotype" w:cs="Palatino Linotype"/>
       <w:b/>
@@ -3165,7 +3146,7 @@
     <w:basedOn w:val="DefaultParagraphFont"/>
     <w:link w:val="Heading2"/>
     <w:uiPriority w:val="9"/>
-    <w:rsid w:val="007023F8"/>
+    <w:rsid w:val="00B7234C"/>
     <w:rPr>
       <w:rFonts w:ascii="Palatino Linotype" w:eastAsia="Palatino Linotype" w:hAnsi="Palatino Linotype" w:cs="Palatino Linotype"/>
       <w:b/>
@@ -3181,7 +3162,7 @@
     <w:basedOn w:val="DefaultParagraphFont"/>
     <w:link w:val="Heading3"/>
     <w:uiPriority w:val="9"/>
-    <w:rsid w:val="007023F8"/>
+    <w:rsid w:val="00B7234C"/>
     <w:rPr>
       <w:rFonts w:ascii="Palatino Linotype" w:eastAsia="Palatino Linotype" w:hAnsi="Palatino Linotype" w:cs="Palatino Linotype"/>
       <w:b/>
@@ -3199,7 +3180,7 @@
     <w:link w:val="Heading4"/>
     <w:uiPriority w:val="9"/>
     <w:semiHidden/>
-    <w:rsid w:val="007023F8"/>
+    <w:rsid w:val="00B7234C"/>
     <w:rPr>
       <w:rFonts w:ascii="Palatino Linotype" w:eastAsia="Palatino Linotype" w:hAnsi="Palatino Linotype" w:cs="Palatino Linotype"/>
       <w:b/>
@@ -3217,7 +3198,7 @@
     <w:link w:val="Heading5"/>
     <w:uiPriority w:val="9"/>
     <w:semiHidden/>
-    <w:rsid w:val="007023F8"/>
+    <w:rsid w:val="00B7234C"/>
     <w:rPr>
       <w:rFonts w:ascii="Palatino Linotype" w:eastAsia="Palatino Linotype" w:hAnsi="Palatino Linotype" w:cs="Palatino Linotype"/>
       <w:color w:val="666666"/>
@@ -3234,7 +3215,7 @@
     <w:link w:val="Heading6"/>
     <w:uiPriority w:val="9"/>
     <w:semiHidden/>
-    <w:rsid w:val="007023F8"/>
+    <w:rsid w:val="00B7234C"/>
     <w:rPr>
       <w:rFonts w:ascii="Palatino Linotype" w:eastAsia="Palatino Linotype" w:hAnsi="Palatino Linotype" w:cs="Palatino Linotype"/>
       <w:i/>
@@ -3252,7 +3233,7 @@
     <w:link w:val="Heading7"/>
     <w:uiPriority w:val="9"/>
     <w:semiHidden/>
-    <w:rsid w:val="007023F8"/>
+    <w:rsid w:val="00B7234C"/>
     <w:rPr>
       <w:rFonts w:ascii="Palatino Linotype" w:eastAsiaTheme="majorEastAsia" w:hAnsi="Palatino Linotype" w:cstheme="majorBidi"/>
       <w:color w:val="595959" w:themeColor="text1" w:themeTint="A6"/>
@@ -3269,7 +3250,7 @@
     <w:link w:val="Heading8"/>
     <w:uiPriority w:val="9"/>
     <w:semiHidden/>
-    <w:rsid w:val="007023F8"/>
+    <w:rsid w:val="00B7234C"/>
     <w:rPr>
       <w:rFonts w:ascii="Palatino Linotype" w:eastAsiaTheme="majorEastAsia" w:hAnsi="Palatino Linotype" w:cstheme="majorBidi"/>
       <w:i/>
@@ -3288,7 +3269,7 @@
     <w:link w:val="Heading9"/>
     <w:uiPriority w:val="9"/>
     <w:semiHidden/>
-    <w:rsid w:val="007023F8"/>
+    <w:rsid w:val="00B7234C"/>
     <w:rPr>
       <w:rFonts w:ascii="Palatino Linotype" w:eastAsiaTheme="majorEastAsia" w:hAnsi="Palatino Linotype" w:cstheme="majorBidi"/>
       <w:color w:val="272727" w:themeColor="text1" w:themeTint="D8"/>
@@ -3306,7 +3287,7 @@
     <w:link w:val="TitleChar"/>
     <w:uiPriority w:val="10"/>
     <w:qFormat/>
-    <w:rsid w:val="007023F8"/>
+    <w:rsid w:val="00B7234C"/>
     <w:pPr>
       <w:keepNext/>
       <w:keepLines/>
@@ -3323,7 +3304,7 @@
     <w:basedOn w:val="DefaultParagraphFont"/>
     <w:link w:val="Title"/>
     <w:uiPriority w:val="10"/>
-    <w:rsid w:val="007023F8"/>
+    <w:rsid w:val="00B7234C"/>
     <w:rPr>
       <w:rFonts w:ascii="Palatino Linotype" w:eastAsia="Palatino Linotype" w:hAnsi="Palatino Linotype" w:cs="Palatino Linotype"/>
       <w:kern w:val="0"/>
@@ -3340,7 +3321,7 @@
     <w:link w:val="SubtitleChar"/>
     <w:uiPriority w:val="11"/>
     <w:qFormat/>
-    <w:rsid w:val="007023F8"/>
+    <w:rsid w:val="00B7234C"/>
     <w:pPr>
       <w:keepNext/>
       <w:keepLines/>
@@ -3352,7 +3333,7 @@
     <w:basedOn w:val="DefaultParagraphFont"/>
     <w:link w:val="Subtitle"/>
     <w:uiPriority w:val="11"/>
-    <w:rsid w:val="007023F8"/>
+    <w:rsid w:val="00B7234C"/>
     <w:rPr>
       <w:rFonts w:ascii="Palatino Linotype" w:eastAsia="Palatino Linotype" w:hAnsi="Palatino Linotype" w:cs="Palatino Linotype"/>
       <w:kern w:val="0"/>
@@ -3369,7 +3350,7 @@
     <w:link w:val="QuoteChar"/>
     <w:uiPriority w:val="29"/>
     <w:qFormat/>
-    <w:rsid w:val="007023F8"/>
+    <w:rsid w:val="00B7234C"/>
     <w:pPr>
       <w:spacing w:before="160"/>
       <w:jc w:val="center"/>
@@ -3385,7 +3366,7 @@
     <w:basedOn w:val="DefaultParagraphFont"/>
     <w:link w:val="Quote"/>
     <w:uiPriority w:val="29"/>
-    <w:rsid w:val="007023F8"/>
+    <w:rsid w:val="00B7234C"/>
     <w:rPr>
       <w:rFonts w:ascii="Palatino Linotype" w:eastAsia="Palatino Linotype" w:hAnsi="Palatino Linotype" w:cs="Palatino Linotype"/>
       <w:i/>
@@ -3403,7 +3384,7 @@
     <w:basedOn w:val="Normal"/>
     <w:uiPriority w:val="34"/>
     <w:qFormat/>
-    <w:rsid w:val="007023F8"/>
+    <w:rsid w:val="00B7234C"/>
     <w:pPr>
       <w:ind w:left="720"/>
       <w:contextualSpacing/>
@@ -3414,7 +3395,7 @@
     <w:basedOn w:val="DefaultParagraphFont"/>
     <w:uiPriority w:val="21"/>
     <w:qFormat/>
-    <w:rsid w:val="007023F8"/>
+    <w:rsid w:val="00B7234C"/>
     <w:rPr>
       <w:i/>
       <w:iCs/>
@@ -3428,7 +3409,7 @@
     <w:link w:val="IntenseQuoteChar"/>
     <w:uiPriority w:val="30"/>
     <w:qFormat/>
-    <w:rsid w:val="007023F8"/>
+    <w:rsid w:val="00B7234C"/>
     <w:pPr>
       <w:pBdr>
         <w:top w:val="single" w:sz="4" w:space="10" w:color="0F4761" w:themeColor="accent1" w:themeShade="BF"/>
@@ -3449,7 +3430,7 @@
     <w:basedOn w:val="DefaultParagraphFont"/>
     <w:link w:val="IntenseQuote"/>
     <w:uiPriority w:val="30"/>
-    <w:rsid w:val="007023F8"/>
+    <w:rsid w:val="00B7234C"/>
     <w:rPr>
       <w:rFonts w:ascii="Palatino Linotype" w:eastAsia="Palatino Linotype" w:hAnsi="Palatino Linotype" w:cs="Palatino Linotype"/>
       <w:i/>
@@ -3467,7 +3448,7 @@
     <w:basedOn w:val="DefaultParagraphFont"/>
     <w:uiPriority w:val="32"/>
     <w:qFormat/>
-    <w:rsid w:val="007023F8"/>
+    <w:rsid w:val="00B7234C"/>
     <w:rPr>
       <w:b/>
       <w:bCs/>

</xml_diff>

<commit_message>
Fixed Gitignore and added final presentations
</commit_message>
<xml_diff>
--- a/Research Project/Final Paper - Midterm Draft.docx
+++ b/Research Project/Final Paper - Midterm Draft.docx
@@ -29,23 +29,24 @@
     <w:p>
       <w:pPr>
         <w:pStyle w:val="Heading1"/>
-        <w:rPr>
-          <w:bCs/>
-          <w:sz w:val="34"/>
-          <w:szCs w:val="34"/>
-        </w:rPr>
-      </w:pPr>
-      <w:r>
-        <w:rPr>
-          <w:bCs/>
-          <w:sz w:val="34"/>
-          <w:szCs w:val="34"/>
-        </w:rPr>
+      </w:pPr>
+      <w:r>
+        <w:t xml:space="preserve">1 </w:t>
+      </w:r>
+      <w:r>
         <w:t>Introduction</w:t>
       </w:r>
     </w:p>
     <w:p>
       <w:pPr>
+        <w:pStyle w:val="Heading2"/>
+      </w:pPr>
+      <w:r>
+        <w:t>1.1 Background</w:t>
+      </w:r>
+    </w:p>
+    <w:p>
+      <w:pPr>
         <w:rPr>
           <w:lang w:val="en-US"/>
         </w:rPr>
@@ -54,7 +55,7 @@
         <w:rPr>
           <w:lang w:val="en-US"/>
         </w:rPr>
-        <w:t>As urban populations continue to surge, cities around the world are grappling with multifaceted challenges related to traffic congestion, economic productivity, environmental sustainability, and public safety. With more individuals residing in urban areas than ever before, the traditional reliance on motor vehicles has become increasingly untenable and changes are necessary. Many cities opt to attempt to transition more residents towards using bicycles as a mode of transportation. This study seeks to address these challenges by examining the impact of new bike lanes on urban transportation dynamics, specifically focusing on their effects on bike usage, car usage, and pedestrian safety.</w:t>
+        <w:t>As urban populations continue to surge, cities around the world are grappling with multifaceted challenges related to traffic congestion, economic productivity, environmental sustainability, and public safety. With more individuals residing in urban areas than ever before, the traditional reliance on motor vehicles has become increasingly untenable and changes are necessary. Many cities opt to attempt to transition more residents towards using bicycles as a mode of transportation. This study seeks to address these challenges by examining the impact of new bike lanes on urban transportation dynamics, specifically focusing on their effects on bike usage, car usage, and pedestrian safety.</w:t>
       </w:r>
     </w:p>
     <w:p>
@@ -67,7 +68,7 @@
         <w:rPr>
           <w:lang w:val="en-US"/>
         </w:rPr>
-        <w:t>The hypothesis posits that adding new bike lanes will lead to increased bike usage, decreased car dependency, and reduced pedestrian accidents, thus contributing to less congestion and enhanced regional productivity. Given the multitude of factors influencing productivity, directly measuring the impact of bike lane changes on it is extremely challenging. Instead, this study accepts the findings by Hartgen and Fields (2009), which concluded that mitigating congestion can significantly bolster economic performance, as a given. Consequently, the focus is on finding increased bike usage as a key indicator. By examining these factors, this study aims to highlight the broader impacts of new bike lanes on urban environments.</w:t>
+        <w:t>The hypothesis posits that adding new bike lanes will lead to increased bike usage, decreased car dependency, and reduced pedestrian accidents, thus contributing to less congestion and enhanced regional productivity. Given the multitude of factors influencing productivity, directly measuring the impact of bike lane changes on it is extremely challenging. Instead, this study accepts the findings by Hartgen and Fields (2009), which concluded that mitigating congestion can significantly bolster economic performance, as a given. Consequently, the focus is on finding increased bike usage as a key indicator. By examining these factors, this study aims to highlight the broader impacts of new bike lanes on urban environments.</w:t>
       </w:r>
     </w:p>
     <w:p>
@@ -89,6 +90,9 @@
         <w:pStyle w:val="Heading2"/>
       </w:pPr>
       <w:r>
+        <w:t xml:space="preserve">1.2 </w:t>
+      </w:r>
+      <w:r>
         <w:t>Significance</w:t>
       </w:r>
     </w:p>
@@ -151,8 +155,11 @@
     </w:p>
     <w:p>
       <w:pPr>
-        <w:pStyle w:val="Heading2"/>
-      </w:pPr>
+        <w:pStyle w:val="Heading1"/>
+      </w:pPr>
+      <w:r>
+        <w:t xml:space="preserve">2 </w:t>
+      </w:r>
       <w:r>
         <w:t>Prior Research</w:t>
       </w:r>
@@ -216,19 +223,35 @@
     </w:p>
     <w:p>
       <w:pPr>
+        <w:pStyle w:val="Heading1"/>
+      </w:pPr>
+      <w:r>
+        <w:lastRenderedPageBreak/>
+        <w:t xml:space="preserve">3 </w:t>
+      </w:r>
+      <w:proofErr w:type="gramStart"/>
+      <w:r>
+        <w:t>Methodology</w:t>
+      </w:r>
+      <w:proofErr w:type="gramEnd"/>
+    </w:p>
+    <w:p>
+      <w:pPr>
         <w:pStyle w:val="Heading2"/>
       </w:pPr>
       <w:r>
-        <w:lastRenderedPageBreak/>
-        <w:t>Methodology</w:t>
-      </w:r>
-    </w:p>
-    <w:p>
-      <w:pPr>
-        <w:pStyle w:val="Heading2"/>
-      </w:pPr>
+        <w:t xml:space="preserve">3.1 </w:t>
+      </w:r>
       <w:r>
         <w:t>Data Collection</w:t>
+      </w:r>
+    </w:p>
+    <w:p>
+      <w:pPr>
+        <w:pStyle w:val="Heading3"/>
+      </w:pPr>
+      <w:r>
+        <w:t>3.1.1 Bike Usage Data</w:t>
       </w:r>
     </w:p>
     <w:p>
@@ -456,35 +479,126 @@
     </w:p>
     <w:p>
       <w:pPr>
+        <w:pStyle w:val="Heading3"/>
+      </w:pPr>
+      <w:r>
+        <w:t>3.</w:t>
+      </w:r>
+      <w:r>
+        <w:t>1.2</w:t>
+      </w:r>
+      <w:r>
+        <w:t xml:space="preserve"> </w:t>
+      </w:r>
+      <w:r>
+        <w:t>Traffic Count and Bike Lane Data</w:t>
+      </w:r>
+    </w:p>
+    <w:p>
+      <w:r>
+        <w:t xml:space="preserve">Traffic count data was obtained from the open data platforms of NYC and SF. Accurate traffic count data      for Chicago could not be sourced. To quantify the </w:t>
+      </w:r>
+      <w:r>
+        <w:lastRenderedPageBreak/>
+        <w:t xml:space="preserve">extent of bike lane infrastructure, bike lane data from NYC was downloaded from which total bike lane footage was calculated using the installation dates. This data was grouped by month and integrated into the NYC </w:t>
+      </w:r>
+      <w:proofErr w:type="spellStart"/>
+      <w:r>
+        <w:t>dataframe</w:t>
+      </w:r>
+      <w:proofErr w:type="spellEnd"/>
+      <w:r>
+        <w:t xml:space="preserve">. A similar process was employed for SF, where bike lane data was also aggregated by month. For Chicago, only partial bike lane data was available from two separate websites. This data, provided on a yearly basis, was manually processed, and added to the Chicago </w:t>
+      </w:r>
+      <w:proofErr w:type="spellStart"/>
+      <w:r>
+        <w:t>dataframe</w:t>
+      </w:r>
+      <w:proofErr w:type="spellEnd"/>
+      <w:r>
+        <w:t>.</w:t>
+      </w:r>
+    </w:p>
+    <w:p>
+      <w:pPr>
+        <w:pStyle w:val="Heading3"/>
+      </w:pPr>
+      <w:r>
+        <w:t>3.1.</w:t>
+      </w:r>
+      <w:r>
+        <w:t>3</w:t>
+      </w:r>
+      <w:r>
+        <w:t xml:space="preserve"> </w:t>
+      </w:r>
+      <w:r>
+        <w:t>Demographic and Accident Data</w:t>
+      </w:r>
+    </w:p>
+    <w:p>
+      <w:r>
+        <w:t xml:space="preserve">Population estimates for each city were derived from U.S. Census data and incorporated into all three datasets. Additionally, pedestrian and cyclist accident data were collected from the respective open data platforms for each city. This included total counts of pedestrian accidents, fatalities, cyclist accidents, and fatalities, resulting in six accident-related columns being added to each city’s </w:t>
+      </w:r>
+      <w:proofErr w:type="spellStart"/>
+      <w:r>
+        <w:t>dataframe</w:t>
+      </w:r>
+      <w:proofErr w:type="spellEnd"/>
+      <w:r>
+        <w:t>.</w:t>
+      </w:r>
+    </w:p>
+    <w:p>
+      <w:pPr>
         <w:pStyle w:val="Heading2"/>
       </w:pPr>
       <w:r>
-        <w:t>Traffic Count and Bike Lane Data</w:t>
-      </w:r>
-    </w:p>
-    <w:p>
-      <w:r>
-        <w:t xml:space="preserve">Traffic count data was obtained from the open data platforms of NYC and SF. Accurate traffic count data      for Chicago could not be sourced. To quantify the extent of bike lane infrastructure, bike lane data from NYC was downloaded from which total bike lane footage was calculated using the installation dates. This data </w:t>
-      </w:r>
+        <w:t>3.2</w:t>
+      </w:r>
+      <w:r>
+        <w:t xml:space="preserve"> </w:t>
+      </w:r>
+      <w:r>
+        <w:t>Data Preparation and Transformation</w:t>
+      </w:r>
+    </w:p>
+    <w:p>
+      <w:r>
+        <w:t>In preparation for analysis, the dataset underwent several transformations. For instance, the bike-sharing data was aggregated by month to allow for time-series analysis. In Chicago, some filenames in the dataset were renamed for consistency, utilizing a function that converted filenames into a standardized date format. This process ensured that data from all three cities could be accurately compared.</w:t>
+      </w:r>
+    </w:p>
+    <w:p>
+      <w:pPr>
+        <w:spacing w:line="278" w:lineRule="auto"/>
+      </w:pPr>
+      <w:r>
+        <w:t>Missing values were identified and addressed through several approaches. An initial assessment quantified the extent of missing data across various variables, which was essential for understanding the dataset's completeness and integrity. Recognizing the potential impact of missing values on the analysis, particular attention was given to key metrics.</w:t>
+      </w:r>
+    </w:p>
+    <w:p>
+      <w:pPr>
+        <w:spacing w:line="278" w:lineRule="auto"/>
+      </w:pPr>
+      <w:r>
+        <w:t>Data prior to the introduction of the Citi Bike network in June 2013 was removed. This step was crucial, as the establishment of the bike-sharing program significantly altered cycling dynamics in NYC. By filtering the dataset to include only relevant data, the analysis could more accurately reflect the effects of bike lanes and the bike-sharing system.</w:t>
+      </w:r>
+    </w:p>
+    <w:p>
+      <w:pPr>
+        <w:spacing w:line="278" w:lineRule="auto"/>
+      </w:pPr>
       <w:r>
         <w:lastRenderedPageBreak/>
-        <w:t xml:space="preserve">was grouped by month and integrated into the NYC </w:t>
-      </w:r>
-      <w:proofErr w:type="spellStart"/>
-      <w:r>
-        <w:t>dataframe</w:t>
-      </w:r>
-      <w:proofErr w:type="spellEnd"/>
-      <w:r>
-        <w:t xml:space="preserve">. A similar process was employed for SF, where bike lane data was also aggregated by month. For Chicago, only partial bike lane data was available from two separate websites. This data, provided on a yearly basis, was manually processed, and added to the Chicago </w:t>
-      </w:r>
-      <w:proofErr w:type="spellStart"/>
-      <w:r>
-        <w:t>dataframe</w:t>
-      </w:r>
-      <w:proofErr w:type="spellEnd"/>
-      <w:r>
-        <w:t>.</w:t>
+        <w:t>To handle missing values for specific variables, a multiple imputation technique was employed. This method helped fill gaps in the data for the total bike lane length variable, enhancing the robustness of the dataset. Additionally, linear regression models were used to impute missing values for total bike counts and traffic volume, ensuring that the imputed values were informed by existing data trends.</w:t>
+      </w:r>
+    </w:p>
+    <w:p>
+      <w:pPr>
+        <w:spacing w:line="278" w:lineRule="auto"/>
+      </w:pPr>
+      <w:r>
+        <w:t>These comprehensive data cleaning and preparation steps ensured that the datasets were both complete and ready for rigorous analysis.</w:t>
       </w:r>
     </w:p>
     <w:p>
@@ -492,82 +606,21 @@
         <w:pStyle w:val="Heading2"/>
       </w:pPr>
       <w:r>
-        <w:t>Demographic and Accident Data</w:t>
-      </w:r>
-    </w:p>
-    <w:p>
-      <w:r>
-        <w:t xml:space="preserve">Population estimates for each city were derived from U.S. Census data and incorporated into all three datasets. Additionally, pedestrian and cyclist accident data were collected from the respective open data platforms for each city. This included total counts of pedestrian accidents, fatalities, cyclist accidents, and fatalities, resulting in six accident-related columns being added to each city’s </w:t>
-      </w:r>
-      <w:proofErr w:type="spellStart"/>
-      <w:r>
-        <w:t>dataframe</w:t>
-      </w:r>
-      <w:proofErr w:type="spellEnd"/>
-      <w:r>
-        <w:t>.</w:t>
-      </w:r>
-    </w:p>
-    <w:p>
-      <w:pPr>
-        <w:pStyle w:val="Heading2"/>
-      </w:pPr>
-      <w:r>
-        <w:t>Data Preparation and Transformation</w:t>
-      </w:r>
-    </w:p>
-    <w:p>
-      <w:r>
-        <w:t>In preparation for analysis, the dataset underwent several transformations. For instance, the bike-sharing data was aggregated by month to allow for time-series analysis. In Chicago, some filenames in the dataset were renamed for consistency, utilizing a function that converted filenames into a standardized date format. This process ensured that data from all three cities could be accurately compared.</w:t>
-      </w:r>
-    </w:p>
-    <w:p>
-      <w:pPr>
-        <w:spacing w:line="278" w:lineRule="auto"/>
-      </w:pPr>
-      <w:r>
-        <w:t>Missing values were identified and addressed through several approaches. An initial assessment quantified the extent of missing data across various variables, which was essential for understanding the dataset's completeness and integrity. Recognizing the potential impact of missing values on the analysis, particular attention was given to key metrics.</w:t>
-      </w:r>
-    </w:p>
-    <w:p>
-      <w:pPr>
-        <w:spacing w:line="278" w:lineRule="auto"/>
-      </w:pPr>
-      <w:r>
-        <w:t>Data prior to the introduction of the Citi Bike network in June 2013 was removed. This step was crucial, as the establishment of the bike-sharing program significantly altered cycling dynamics in NYC. By filtering the dataset to include only relevant data, the analysis could more accurately reflect the effects of bike lanes and the bike-sharing system.</w:t>
-      </w:r>
-    </w:p>
-    <w:p>
-      <w:pPr>
-        <w:spacing w:line="278" w:lineRule="auto"/>
-      </w:pPr>
-      <w:r>
-        <w:t xml:space="preserve">To handle missing values for specific variables, a multiple imputation technique was employed. This method helped fill gaps in the data for the total bike lane </w:t>
-      </w:r>
-      <w:r>
-        <w:lastRenderedPageBreak/>
-        <w:t>length variable, enhancing the robustness of the dataset. Additionally, linear regression models were used to impute missing values for total bike counts and traffic volume, ensuring that the imputed values were informed by existing data trends.</w:t>
-      </w:r>
-    </w:p>
-    <w:p>
-      <w:pPr>
-        <w:spacing w:line="278" w:lineRule="auto"/>
-      </w:pPr>
-      <w:r>
-        <w:t>These comprehensive data cleaning and preparation steps ensured that the datasets were both complete and ready for rigorous analysis.</w:t>
-      </w:r>
-    </w:p>
-    <w:p>
-      <w:pPr>
-        <w:pStyle w:val="Heading2"/>
-      </w:pPr>
+        <w:t xml:space="preserve">3.3 </w:t>
+      </w:r>
       <w:r>
         <w:t>Data Analysis</w:t>
       </w:r>
     </w:p>
     <w:p>
       <w:r>
-        <w:t>Next, to account for the relative size of cities on their transportation patterns, the selected feature analyzed was bike usage as a proportion of motor vehicle traffic. This metric aimed to provide a standardized measure of bike usage, allowing for more meaningful comparisons across cities. The cumulative sum of bike lane additions was also calculated to assess the impact of infrastructure changes on bike-to-traffic ratios over time.</w:t>
+        <w:t>Next, as a preliminary step to account for the relative size of cities on their transportation patterns, I analyzed bike usage as a proportion of motor vehicle traffic.</w:t>
+      </w:r>
+      <w:r>
+        <w:t xml:space="preserve"> </w:t>
+      </w:r>
+      <w:r>
+        <w:t>This metric aimed to provide a standardized measure of bike usage, allowing for more meaningful comparisons across cities. The cumulative sum of bike lane additions was also calculated to assess the impact of infrastructure changes on bike-to-traffic ratios over time.</w:t>
       </w:r>
     </w:p>
     <w:p>
@@ -783,7 +836,22 @@
     </w:p>
     <w:p>
       <w:r>
-        <w:t xml:space="preserve">Building on these visual observations, a series of regression models were developed to quantify the relationships between bike lane additions, bike-to-traffic ratios, and safety outcomes. The results of these models are summarized in Table 1. The Log Lane-Bike Ratio Model, which plots cumulative bike lane additions against the logarithm of the bike-to-traffic ratio trend, showed a very strong fit (R-squared = 0.9426). This suggests that 94.26% of the variance in cumulative bike lane additions can be explained by the model, with highly significant coefficients (p-value &lt; 2e-16). This statistical significance confirms a strong relationship between bike lane additions and the </w:t>
+        <w:t xml:space="preserve">Building on these visual observations, a series of regression models were developed to </w:t>
+      </w:r>
+      <w:r>
+        <w:t>explore potential relationship</w:t>
+      </w:r>
+      <w:r>
+        <w:t xml:space="preserve">s </w:t>
+      </w:r>
+      <w:r>
+        <w:t xml:space="preserve">between bike lane additions, bike-to-traffic ratios, and safety outcomes. </w:t>
+      </w:r>
+      <w:r>
+        <w:t>The preliminary results of these exploratory models are summarized in Table 1, highlighting potential trends rather than definitive conclusions</w:t>
+      </w:r>
+      <w:r>
+        <w:t xml:space="preserve">. The Log Lane-Bike Ratio Model, which plots cumulative bike lane additions against the logarithm of the bike-to-traffic ratio trend, showed a very strong fit (R-squared = 0.9426). This suggests that 94.26% of the variance in cumulative bike lane additions can be explained by the model, with highly significant coefficients (p-value &lt; 2e-16). This statistical significance confirms a strong relationship between bike lane additions and the </w:t>
       </w:r>
       <w:proofErr w:type="gramStart"/>
       <w:r>
@@ -799,11 +867,11 @@
         <w:spacing w:line="278" w:lineRule="auto"/>
       </w:pPr>
       <w:r>
-        <w:t xml:space="preserve">In contrast, the Linear Bike Ratio-Injuries Model, which analyzed the relationship between the bike-to-traffic ratio and total injuries and deaths, had a low R-squared value (0.01389), meaning the bike-to-traffic ratio explained little of the variance in injuries and deaths. The non-significant p-value (0.183) further suggests that the </w:t>
+        <w:t xml:space="preserve">In contrast, the Linear Bike Ratio-Injuries Model, which analyzed the relationship between the bike-to-traffic ratio and total injuries and deaths, had a low R-squared value (0.01389), meaning the bike-to-traffic ratio explained little of the variance in </w:t>
       </w:r>
       <w:r>
         <w:lastRenderedPageBreak/>
-        <w:t>relationship is not statistically meaningful. Given the small effect size of the bike-to-traffic ratio relative to overall traffic, it's likely that the ratio alone is insufficient to explain variations in injury rates.</w:t>
+        <w:t>injuries and deaths. The non-significant p-value (0.183) further suggests that the relationship is not statistically meaningful. Given the small effect size of the bike-to-traffic ratio relative to overall traffic, it's likely that the ratio alone is insufficient to explain variations in injury rates.</w:t>
       </w:r>
     </w:p>
     <w:p>
@@ -1108,7 +1176,13 @@
         </w:drawing>
       </w:r>
       <w:r>
-        <w:t xml:space="preserve">A similar approach was utilized for the San Fracisco data. First a variety of patterns were visualized to determine if the data easily fits any of the common regression lines. As with the NYC data, both </w:t>
+        <w:t>A similar approach was utilized for the San Fra</w:t>
+      </w:r>
+      <w:r>
+        <w:t>n</w:t>
+      </w:r>
+      <w:r>
+        <w:t xml:space="preserve">cisco data. First a variety of patterns were visualized to determine if the data easily fits any of the common regression lines. As with the NYC data, both </w:t>
       </w:r>
       <w:proofErr w:type="gramStart"/>
       <w:r>
@@ -1132,72 +1206,348 @@
         <w:t xml:space="preserve"> and logistic regression line were reasonable fits. However, neither of them fit as closely as the NYC data did. For the San Francisco data, the logarithmic model emerged as the better fit compared to the logistic model, further reinforcing that the logarithmic model is a more suitable starting point for analysis.</w:t>
       </w:r>
     </w:p>
+    <w:p>
+      <w:r>
+        <w:t>The Log Lane-Bike Ratio Model, which analyzed cumulative bike lane additions against the logarithm of the bike-to-traffic ratio, yielded a strong fit (R-squared = 0.714). This indicates that 71.4% of the variance in cumulative bike lane additions can be explained by the logarithmic transformation of the bike-to-traffic ratio. The statistically significant coefficient (p-value &lt; 2e-16) underscores the robustness of this relationship, highlighting the importance of infrastructure changes in shaping bike usage patterns.</w:t>
+      </w:r>
+    </w:p>
+    <w:p>
+      <w:r>
+        <w:t>In contrast, the Linear Bike Ratio-Injuries Model examined the relationship between the bike-to-traffic ratio and total injuries and deaths. This model revealed a moderate fit, with an R-squared value of 0.1837, suggesting that the bike-to-traffic ratio explains only 18.37% of the variance in injuries and deaths. The significant p-value (0.000192) indicates a meaningful relationship, pointing to the potential influence of increased bike usage on safety outcomes.</w:t>
+      </w:r>
+    </w:p>
+    <w:p>
+      <w:r>
+        <w:t xml:space="preserve">Finally, the Linear Traffic-Injuries Model analyzed the impact of motor vehicle traffic volume on total injuries and deaths. Although the model showed a very low </w:t>
+      </w:r>
+      <w:r>
+        <w:lastRenderedPageBreak/>
+        <w:t>R-squared value (0.02044), suggesting limited explanatory power, it indicated that motor vehicle traffic has a strong correlation with injuries, as evidenced by the significant intercept (p-value &lt; 2e-16) and a coefficient indicating a small effect size for traffic volume.</w:t>
+      </w:r>
+    </w:p>
+    <w:p>
+      <w:r>
+        <w:t>Overall, while these preliminary models highlight different aspects of the relationship between bike usage and safety, they collectively suggest that increasing bike infrastructure may contribute positively to reducing injuries and deaths in San Francisco; however, further analysis is necessary to draw definitive conclusions</w:t>
+      </w:r>
+      <w:r>
+        <w:t>. The findings emphasize the complexity of urban cycling dynamics and the need for targeted interventions to enhance safety while promoting bike usage.</w:t>
+      </w:r>
+    </w:p>
+    <w:p>
+      <w:pPr>
+        <w:pStyle w:val="Heading1"/>
+      </w:pPr>
+      <w:r>
+        <w:t xml:space="preserve">4 </w:t>
+      </w:r>
+      <w:r>
+        <w:t>Next Steps</w:t>
+      </w:r>
+    </w:p>
+    <w:p>
+      <w:r>
+        <w:t>The preliminary regression models provided valuable insights but were not conclusive, indicating that further, more robust analyses are necessary.</w:t>
+      </w:r>
+      <w:r>
+        <w:t xml:space="preserve"> </w:t>
+      </w:r>
+      <w:r>
+        <w:t>The</w:t>
+      </w:r>
+      <w:r>
+        <w:t>y</w:t>
+      </w:r>
+      <w:r>
+        <w:t xml:space="preserve"> reveal a </w:t>
+      </w:r>
+      <w:r>
+        <w:t>statistically</w:t>
+      </w:r>
+      <w:r>
+        <w:t xml:space="preserve"> significant relationship but not exactly what it is, it isn’t linear or strictly logarithmic either. Additionally, </w:t>
+      </w:r>
+      <w:r>
+        <w:t>while being statistically significant, the effect size of bike lane additions on accidents is relatively small</w:t>
+      </w:r>
+      <w:r>
+        <w:t xml:space="preserve">, making it harder to model as well. However, the </w:t>
+      </w:r>
+      <w:r>
+        <w:t>models serve as a great exploratory analysis into what the next steps of the research should be.</w:t>
+      </w:r>
+    </w:p>
+    <w:p>
+      <w:pPr>
+        <w:pStyle w:val="Heading2"/>
+      </w:pPr>
+      <w:r>
+        <w:lastRenderedPageBreak/>
+        <w:t xml:space="preserve">4.1 </w:t>
+      </w:r>
+      <w:r>
+        <w:t>Decision Trees: Uncovering Nonlinear Interactions and Thresholds</w:t>
+      </w:r>
+    </w:p>
+    <w:p>
+      <w:pPr>
+        <w:pStyle w:val="Heading2"/>
+        <w:rPr>
+          <w:b w:val="0"/>
+        </w:rPr>
+      </w:pPr>
+      <w:r>
+        <w:rPr>
+          <w:b w:val="0"/>
+        </w:rPr>
+        <w:t>The Decision Tree model was a critical choice for exploring non-linear patterns and thresholds within the dataset, especially given the small size of fewer than 200 records. This limited dataset posed a significant risk of overfitting, where the model might capture noise rather than true underlying relationships. Consequently, a major focus of the tuning process was ensuring that the Decision Tree achieved a balance between complexity and generalizability.</w:t>
+      </w:r>
+    </w:p>
+    <w:p>
+      <w:pPr>
+        <w:pStyle w:val="Heading2"/>
+        <w:rPr>
+          <w:b w:val="0"/>
+        </w:rPr>
+      </w:pPr>
+      <w:r>
+        <w:rPr>
+          <w:b w:val="0"/>
+        </w:rPr>
+        <w:t>To address this, the Decision Tree parameters were carefully fine-tuned through a meticulous grid search. This process systematically tested combinations of parameters such as the complexity parameter (CP), maximum tree depth, and minimum split size to identify a configuration that minimized overfitting while retaining meaningful patterns. The final model, with a complexity parameter of 0.0301 and a maximum depth of 4, represented an optimal balance. These parameters ensured that the tree captured significant interactions, such as those between motor vehicle traffic volume (</w:t>
+      </w:r>
+      <w:proofErr w:type="spellStart"/>
+      <w:r>
+        <w:rPr>
+          <w:b w:val="0"/>
+        </w:rPr>
+        <w:t>mv_traffic</w:t>
+      </w:r>
+      <w:proofErr w:type="spellEnd"/>
+      <w:r>
+        <w:rPr>
+          <w:b w:val="0"/>
+        </w:rPr>
+        <w:t>) and the logistic regression-derived variable (</w:t>
+      </w:r>
+      <w:proofErr w:type="spellStart"/>
+      <w:r>
+        <w:rPr>
+          <w:b w:val="0"/>
+        </w:rPr>
+        <w:t>predicted_logistic</w:t>
+      </w:r>
+      <w:proofErr w:type="spellEnd"/>
+      <w:r>
+        <w:rPr>
+          <w:b w:val="0"/>
+        </w:rPr>
+        <w:t xml:space="preserve">), without becoming overly tailored to the training data. </w:t>
+      </w:r>
+    </w:p>
+    <w:p>
+      <w:pPr>
+        <w:pStyle w:val="Heading2"/>
+        <w:rPr>
+          <w:b w:val="0"/>
+        </w:rPr>
+      </w:pPr>
+      <w:r>
+        <w:rPr>
+          <w:b w:val="0"/>
+        </w:rPr>
+        <w:t xml:space="preserve">The </w:t>
+      </w:r>
+      <w:proofErr w:type="spellStart"/>
+      <w:r>
+        <w:rPr>
+          <w:b w:val="0"/>
+        </w:rPr>
+        <w:t>predicted_logistic</w:t>
+      </w:r>
+      <w:proofErr w:type="spellEnd"/>
+      <w:r>
+        <w:rPr>
+          <w:b w:val="0"/>
+        </w:rPr>
+        <w:t xml:space="preserve"> variable was derived from a logistic growth model, which was selected because prior analysis indicated that the relationship between bike lane additions and safety outcomes followed a logistic pattern. The </w:t>
+      </w:r>
+      <w:proofErr w:type="spellStart"/>
+      <w:r>
+        <w:rPr>
+          <w:b w:val="0"/>
+        </w:rPr>
+        <w:t>predicted_logistic</w:t>
+      </w:r>
+      <w:proofErr w:type="spellEnd"/>
+      <w:r>
+        <w:rPr>
+          <w:b w:val="0"/>
+        </w:rPr>
+        <w:t xml:space="preserve"> variable captures the cumulative bike lane development over time, accounting for the rate of expansion and its plateauing effect. By incorporating this variable into the Decision Tree, the model was able to assess how different stages of bike lane development—early expansion versus more established networks—interact with other factors, like traffic volume, to influence safety outcomes. </w:t>
+      </w:r>
+    </w:p>
+    <w:p>
+      <w:pPr>
+        <w:pStyle w:val="Heading2"/>
+        <w:rPr>
+          <w:b w:val="0"/>
+        </w:rPr>
+      </w:pPr>
+    </w:p>
+    <w:p>
+      <w:pPr>
+        <w:pStyle w:val="Heading2"/>
+        <w:rPr>
+          <w:b w:val="0"/>
+        </w:rPr>
+      </w:pPr>
+      <w:r>
+        <w:rPr>
+          <w:b w:val="0"/>
+        </w:rPr>
+        <w:lastRenderedPageBreak/>
+        <w:t xml:space="preserve">The model's performance metrics validated the chosen approach. The root node error was reduced from 1.00000 to 0.50416 after six splits, demonstrating the tree’s ability to extract meaningful thresholds. Cross-validation metrics further confirmed the model’s robustness, with an </w:t>
+      </w:r>
+      <w:proofErr w:type="spellStart"/>
+      <w:r>
+        <w:rPr>
+          <w:b w:val="0"/>
+        </w:rPr>
+        <w:t>xerror</w:t>
+      </w:r>
+      <w:proofErr w:type="spellEnd"/>
+      <w:r>
+        <w:rPr>
+          <w:b w:val="0"/>
+        </w:rPr>
+        <w:t xml:space="preserve"> of 0.84283 and a standard deviation of 0.100767, underscoring its stability and reliability against overfitting. The tuning process also considered the practical implications of the dataset’s small size. By limiting the maximum depth to 4, the model avoided excessive branching, which could have resulted in highly specific splits that lacked predictive power for unseen data. This careful design ensured that the Decision Tree provided interpretable results that policymakers could trust, identifying actionable thresholds where bike lane additions had the greatest impact.</w:t>
+      </w:r>
+    </w:p>
+    <w:p>
+      <w:r>
+        <w:t>The tree’s splits revealed valuable insights for urban planners, identifying actionable thresholds where bike lane interventions could have the greatest impact. The root split occurred at an **</w:t>
+      </w:r>
+      <w:proofErr w:type="spellStart"/>
+      <w:r>
+        <w:t>mv_traffic</w:t>
+      </w:r>
+      <w:proofErr w:type="spellEnd"/>
+      <w:r>
+        <w:t xml:space="preserve"> threshold of approximately 40,000 vehicles per month**, separating high-traffic areas, where bike lane additions had a limited safety effect, from lower-traffic areas, where safety improvements were more pronounced. Subsequent splits incorporated the **</w:t>
+      </w:r>
+      <w:proofErr w:type="spellStart"/>
+      <w:r>
+        <w:t>predicted_logistic</w:t>
+      </w:r>
+      <w:proofErr w:type="spellEnd"/>
+      <w:r>
+        <w:t xml:space="preserve"> variable**, identifying zones of heightened injury risk with scores above 0.7. These areas demonstrated the most substantial benefits from targeted bike lane expansions.</w:t>
+      </w:r>
+    </w:p>
+    <w:p>
+      <w:r>
+        <w:t xml:space="preserve">Interactions uncovered by the model underscored the importance of context-specific interventions. For example, in high-traffic areas exceeding the 40,000-vehicle threshold, the effect of bike lanes was diminished, suggesting that complementary measures like protected lanes or reduced traffic speeds are necessary. Conversely, low-traffic areas with lower </w:t>
+      </w:r>
+      <w:proofErr w:type="spellStart"/>
+      <w:r>
+        <w:t>predicted_logistic</w:t>
+      </w:r>
+      <w:proofErr w:type="spellEnd"/>
+      <w:r>
+        <w:t xml:space="preserve"> scores showed significant reductions in injuries, affirming the efficacy of bike lane additions in these settings.</w:t>
+      </w:r>
+    </w:p>
+    <w:p>
+      <w:r>
+        <w:t>This detailed analysis provides clear, data-driven guidelines for policymakers:</w:t>
+      </w:r>
+    </w:p>
+    <w:p>
+      <w:pPr>
+        <w:pStyle w:val="ListParagraph"/>
+        <w:numPr>
+          <w:ilvl w:val="0"/>
+          <w:numId w:val="8"/>
+        </w:numPr>
+      </w:pPr>
+      <w:r>
+        <w:t>Prioritize bike lane additions in lower-traffic areas (&lt;40,000 vehicles/month)</w:t>
+      </w:r>
+      <w:r>
+        <w:t xml:space="preserve"> </w:t>
+      </w:r>
+      <w:r>
+        <w:t>where the impact on safety is maximized.</w:t>
+      </w:r>
+    </w:p>
+    <w:p>
+      <w:pPr>
+        <w:pStyle w:val="ListParagraph"/>
+        <w:numPr>
+          <w:ilvl w:val="0"/>
+          <w:numId w:val="8"/>
+        </w:numPr>
+      </w:pPr>
+      <w:r>
+        <w:lastRenderedPageBreak/>
+        <w:t>Supplement bike lanes in high-traffic zones with additional safety measures</w:t>
+      </w:r>
+      <w:r>
+        <w:t xml:space="preserve"> </w:t>
+      </w:r>
+      <w:r>
+        <w:t>to enhance their effectiveness.</w:t>
+      </w:r>
+    </w:p>
+    <w:p>
+      <w:pPr>
+        <w:pStyle w:val="ListParagraph"/>
+        <w:numPr>
+          <w:ilvl w:val="0"/>
+          <w:numId w:val="8"/>
+        </w:numPr>
+      </w:pPr>
+      <w:r>
+        <w:t xml:space="preserve">Focus efforts on high-risk zones identified by the </w:t>
+      </w:r>
+      <w:proofErr w:type="spellStart"/>
+      <w:r>
+        <w:t>predicted_logistic</w:t>
+      </w:r>
+      <w:proofErr w:type="spellEnd"/>
+      <w:r>
+        <w:t xml:space="preserve"> variable, ensuring resources are directed where they can achieve the greatest safety improvements.</w:t>
+      </w:r>
+    </w:p>
+    <w:p>
+      <w:pPr>
+        <w:pStyle w:val="Heading2"/>
+        <w:rPr>
+          <w:b w:val="0"/>
+        </w:rPr>
+      </w:pPr>
+      <w:r>
+        <w:rPr>
+          <w:b w:val="0"/>
+        </w:rPr>
+        <w:t>Despite the small dataset, the Decision Tree’s interpretability and rigorously optimized structure make it a valuable tool for informing urban planning decisions. It highlights critical points—such as thresholds in traffic volume or logistic scores—where targeted interventions are most effective. Ensemble methods, such as Random Forests, complement this by aggregating multiple trees to uncover subtler patterns, further mitigating the risks of overfitting and enhancing the reliability of cross-city comparisons.</w:t>
+      </w:r>
+    </w:p>
+    <w:p>
+      <w:pPr>
+        <w:pStyle w:val="Heading2"/>
+        <w:rPr>
+          <w:b w:val="0"/>
+        </w:rPr>
+      </w:pPr>
+      <w:r>
+        <w:rPr>
+          <w:b w:val="0"/>
+        </w:rPr>
+        <w:t>This balance between model complexity, interpretability, and generalizability ensures that the Decision Tree analysis not only reflects the dataset’s constraints but also yields actionable insights for policymakers navigating urban safety challenges. The Decision Tree serves as a foundational tool, identifying where bike lane additions are most likely to have a significant impact on safety, allowing urban planners to prioritize interventions that maximize their effectiveness.</w:t>
+      </w:r>
+    </w:p>
     <w:p/>
-    <w:p>
-      <w:r>
-        <w:t>The Log Lane-Bike Ratio Model, which analyzed cumulative bike lane additions against the logarithm of the bike-to-traffic ratio, yielded a strong fit (R-squared = 0.714). This indicates that 71.4% of the variance in cumulative bike lane additions can be explained by the logarithmic transformation of the bike-to-traffic ratio. The statistically significant coefficient (p-value &lt; 2e-16) underscores the robustness of this relationship, highlighting the importance of infrastructure changes in shaping bike usage patterns.</w:t>
-      </w:r>
-    </w:p>
-    <w:p>
-      <w:r>
-        <w:t>In contrast, the Linear Bike Ratio-Injuries Model examined the relationship between the bike-to-traffic ratio and total injuries and deaths. This model revealed a moderate fit, with an R-squared value of 0.1837, suggesting that the bike-to-traffic ratio explains only 18.37% of the variance in injuries and deaths. The significant p-value (0.000192) indicates a meaningful relationship, pointing to the potential influence of increased bike usage on safety outcomes.</w:t>
-      </w:r>
-    </w:p>
-    <w:p>
-      <w:r>
-        <w:lastRenderedPageBreak/>
-        <w:t>Finally, the Linear Traffic-Injuries Model analyzed the impact of motor vehicle traffic volume on total injuries and deaths. Although the model showed a very low R-squared value (0.02044), suggesting limited explanatory power, it indicated that motor vehicle traffic has a strong correlation with injuries, as evidenced by the significant intercept (p-value &lt; 2e-16) and a coefficient indicating a small effect size for traffic volume.</w:t>
-      </w:r>
-    </w:p>
-    <w:p>
-      <w:r>
-        <w:t>Overall, while the models highlight different aspects of the relationship between bike usage and safety, they collectively suggest that increasing bike infrastructure may contribute positively to reducing injuries and deaths in San Francisco. The findings emphasize the complexity of urban cycling dynamics and the need for targeted interventions to enhance safety while promoting bike usage.</w:t>
-      </w:r>
-    </w:p>
-    <w:p>
-      <w:pPr>
-        <w:rPr>
-          <w:b/>
-          <w:bCs/>
-        </w:rPr>
-      </w:pPr>
-      <w:r>
-        <w:rPr>
-          <w:b/>
-          <w:bCs/>
-        </w:rPr>
-        <w:t>Next Steps</w:t>
-      </w:r>
-    </w:p>
-    <w:p>
-      <w:r>
-        <w:t>The next part of the research will focus on several key areas to deepen the analysis and validate the findings. First, exploring causality methods will help to better understand the direction and strength of relationships between bike lane additions, bike usage, traffic patterns, and accident rates. This will involve determining whether bike lane expansions directly influence increases in bike-to-traffic ratios and reductions in injuries and fatalities. Causal inference techniques, such as difference-in-differences (DID) or instrumental variable (IV) methods, may be applied to clarify these relationships and address potential confounding factors.</w:t>
-      </w:r>
-    </w:p>
-    <w:p>
-      <w:r>
-        <w:t>In addition to enhancing the statistical models, comparing results across New York City, San Francisco, and Chicago will further validate the findings. This cross-city comparison will offer insights into how well the models generalize across different urban settings, revealing any significant differences or similarities in how bike lane infrastructure impacts bike usage and safety outcomes. However, as the Chicago data lacks traffic volume information, comparisons will be restricted to models that do not rely on traffic-related variables, ensuring consistency across the datasets.</w:t>
-      </w:r>
-    </w:p>
-    <w:p>
-      <w:r>
-        <w:t xml:space="preserve">Additionally, the research will explore more complex relationships within the datasets. Interactions between bike lane length, traffic volume, and seasonal </w:t>
-      </w:r>
-      <w:r>
-        <w:lastRenderedPageBreak/>
-        <w:t>factors may reveal nonlinear dynamics that simple linear or logarithmic models might miss. These advanced models could help uncover latent variables or mediators that explain variations in accident rates and bike usage more accurately.</w:t>
-      </w:r>
-    </w:p>
-    <w:p>
-      <w:r>
-        <w:t>As previously mentioned, the data from New York City exhibited a strong fit with a logistic curve, but a logarithmic model was preferred for future extrapolation to account for continued growth in bike lane usage and bike-to-traffic ratios. However, in cities still within the early phases of bike lane expansion—such as Chicago or San Francisco—a logistic model may better capture current dynamics. These cities might eventually follow the trend seen in NYC, where the effect of adding more bike lanes diminishes over time.</w:t>
-      </w:r>
-    </w:p>
-    <w:p>
-      <w:r>
-        <w:t>The next steps will involve strengthening the analytical framework through causality-focused methods, cross-city validation, and refining the models to explore deeper relationships. This will contribute to a more comprehensive understanding of how urban cycling infrastructure affects transportation patterns and safety.</w:t>
-      </w:r>
-    </w:p>
     <w:p>
       <w:pPr>
         <w:pStyle w:val="Heading2"/>
@@ -1251,6 +1601,7 @@
         <w:pStyle w:val="Heading2"/>
       </w:pPr>
       <w:r>
+        <w:lastRenderedPageBreak/>
         <w:t>References</w:t>
       </w:r>
     </w:p>
@@ -1277,14 +1628,7 @@
         <w:rPr>
           <w:lang w:val="en-US"/>
         </w:rPr>
-        <w:t>. Shifting streets COVID-19 mobility data: Findings from a global dataset and a research agenda fo</w:t>
-      </w:r>
-      <w:r>
-        <w:rPr>
-          <w:lang w:val="en-US"/>
-        </w:rPr>
-        <w:lastRenderedPageBreak/>
-        <w:t>r transport planning and policy. Transportation Research Interdisciplinary Perspectives, 9, 100322. </w:t>
+        <w:t>. Shifting streets COVID-19 mobility data: Findings from a global dataset and a research agenda for transport planning and policy. Transportation Research Interdisciplinary Perspectives, 9, 100322. </w:t>
       </w:r>
       <w:hyperlink r:id="rId13" w:tgtFrame="_blank" w:history="1">
         <w:r>
@@ -2153,6 +2497,208 @@
     </w:lvl>
   </w:abstractNum>
   <w:abstractNum w:abstractNumId="4" w15:restartNumberingAfterBreak="0">
+    <w:nsid w:val="27C97901"/>
+    <w:multiLevelType w:val="hybridMultilevel"/>
+    <w:tmpl w:val="FC5848C6"/>
+    <w:lvl w:ilvl="0" w:tplc="04090001">
+      <w:start w:val="1"/>
+      <w:numFmt w:val="bullet"/>
+      <w:lvlText w:val=""/>
+      <w:lvlJc w:val="left"/>
+      <w:pPr>
+        <w:ind w:left="720" w:hanging="360"/>
+      </w:pPr>
+      <w:rPr>
+        <w:rFonts w:ascii="Symbol" w:hAnsi="Symbol" w:hint="default"/>
+      </w:rPr>
+    </w:lvl>
+    <w:lvl w:ilvl="1" w:tplc="04090003" w:tentative="1">
+      <w:start w:val="1"/>
+      <w:numFmt w:val="bullet"/>
+      <w:lvlText w:val="o"/>
+      <w:lvlJc w:val="left"/>
+      <w:pPr>
+        <w:ind w:left="1440" w:hanging="360"/>
+      </w:pPr>
+      <w:rPr>
+        <w:rFonts w:ascii="Courier New" w:hAnsi="Courier New" w:cs="Courier New" w:hint="default"/>
+      </w:rPr>
+    </w:lvl>
+    <w:lvl w:ilvl="2" w:tplc="04090005" w:tentative="1">
+      <w:start w:val="1"/>
+      <w:numFmt w:val="bullet"/>
+      <w:lvlText w:val=""/>
+      <w:lvlJc w:val="left"/>
+      <w:pPr>
+        <w:ind w:left="2160" w:hanging="360"/>
+      </w:pPr>
+      <w:rPr>
+        <w:rFonts w:ascii="Wingdings" w:hAnsi="Wingdings" w:hint="default"/>
+      </w:rPr>
+    </w:lvl>
+    <w:lvl w:ilvl="3" w:tplc="04090001" w:tentative="1">
+      <w:start w:val="1"/>
+      <w:numFmt w:val="bullet"/>
+      <w:lvlText w:val=""/>
+      <w:lvlJc w:val="left"/>
+      <w:pPr>
+        <w:ind w:left="2880" w:hanging="360"/>
+      </w:pPr>
+      <w:rPr>
+        <w:rFonts w:ascii="Symbol" w:hAnsi="Symbol" w:hint="default"/>
+      </w:rPr>
+    </w:lvl>
+    <w:lvl w:ilvl="4" w:tplc="04090003" w:tentative="1">
+      <w:start w:val="1"/>
+      <w:numFmt w:val="bullet"/>
+      <w:lvlText w:val="o"/>
+      <w:lvlJc w:val="left"/>
+      <w:pPr>
+        <w:ind w:left="3600" w:hanging="360"/>
+      </w:pPr>
+      <w:rPr>
+        <w:rFonts w:ascii="Courier New" w:hAnsi="Courier New" w:cs="Courier New" w:hint="default"/>
+      </w:rPr>
+    </w:lvl>
+    <w:lvl w:ilvl="5" w:tplc="04090005" w:tentative="1">
+      <w:start w:val="1"/>
+      <w:numFmt w:val="bullet"/>
+      <w:lvlText w:val=""/>
+      <w:lvlJc w:val="left"/>
+      <w:pPr>
+        <w:ind w:left="4320" w:hanging="360"/>
+      </w:pPr>
+      <w:rPr>
+        <w:rFonts w:ascii="Wingdings" w:hAnsi="Wingdings" w:hint="default"/>
+      </w:rPr>
+    </w:lvl>
+    <w:lvl w:ilvl="6" w:tplc="04090001" w:tentative="1">
+      <w:start w:val="1"/>
+      <w:numFmt w:val="bullet"/>
+      <w:lvlText w:val=""/>
+      <w:lvlJc w:val="left"/>
+      <w:pPr>
+        <w:ind w:left="5040" w:hanging="360"/>
+      </w:pPr>
+      <w:rPr>
+        <w:rFonts w:ascii="Symbol" w:hAnsi="Symbol" w:hint="default"/>
+      </w:rPr>
+    </w:lvl>
+    <w:lvl w:ilvl="7" w:tplc="04090003" w:tentative="1">
+      <w:start w:val="1"/>
+      <w:numFmt w:val="bullet"/>
+      <w:lvlText w:val="o"/>
+      <w:lvlJc w:val="left"/>
+      <w:pPr>
+        <w:ind w:left="5760" w:hanging="360"/>
+      </w:pPr>
+      <w:rPr>
+        <w:rFonts w:ascii="Courier New" w:hAnsi="Courier New" w:cs="Courier New" w:hint="default"/>
+      </w:rPr>
+    </w:lvl>
+    <w:lvl w:ilvl="8" w:tplc="04090005" w:tentative="1">
+      <w:start w:val="1"/>
+      <w:numFmt w:val="bullet"/>
+      <w:lvlText w:val=""/>
+      <w:lvlJc w:val="left"/>
+      <w:pPr>
+        <w:ind w:left="6480" w:hanging="360"/>
+      </w:pPr>
+      <w:rPr>
+        <w:rFonts w:ascii="Wingdings" w:hAnsi="Wingdings" w:hint="default"/>
+      </w:rPr>
+    </w:lvl>
+  </w:abstractNum>
+  <w:abstractNum w:abstractNumId="5" w15:restartNumberingAfterBreak="0">
+    <w:nsid w:val="308F2825"/>
+    <w:multiLevelType w:val="hybridMultilevel"/>
+    <w:tmpl w:val="55203644"/>
+    <w:lvl w:ilvl="0" w:tplc="0409000F">
+      <w:start w:val="1"/>
+      <w:numFmt w:val="decimal"/>
+      <w:lvlText w:val="%1."/>
+      <w:lvlJc w:val="left"/>
+      <w:pPr>
+        <w:ind w:left="720" w:hanging="360"/>
+      </w:pPr>
+      <w:rPr>
+        <w:rFonts w:hint="default"/>
+      </w:rPr>
+    </w:lvl>
+    <w:lvl w:ilvl="1" w:tplc="04090019" w:tentative="1">
+      <w:start w:val="1"/>
+      <w:numFmt w:val="lowerLetter"/>
+      <w:lvlText w:val="%2."/>
+      <w:lvlJc w:val="left"/>
+      <w:pPr>
+        <w:ind w:left="1440" w:hanging="360"/>
+      </w:pPr>
+    </w:lvl>
+    <w:lvl w:ilvl="2" w:tplc="0409001B" w:tentative="1">
+      <w:start w:val="1"/>
+      <w:numFmt w:val="lowerRoman"/>
+      <w:lvlText w:val="%3."/>
+      <w:lvlJc w:val="right"/>
+      <w:pPr>
+        <w:ind w:left="2160" w:hanging="180"/>
+      </w:pPr>
+    </w:lvl>
+    <w:lvl w:ilvl="3" w:tplc="0409000F" w:tentative="1">
+      <w:start w:val="1"/>
+      <w:numFmt w:val="decimal"/>
+      <w:lvlText w:val="%4."/>
+      <w:lvlJc w:val="left"/>
+      <w:pPr>
+        <w:ind w:left="2880" w:hanging="360"/>
+      </w:pPr>
+    </w:lvl>
+    <w:lvl w:ilvl="4" w:tplc="04090019" w:tentative="1">
+      <w:start w:val="1"/>
+      <w:numFmt w:val="lowerLetter"/>
+      <w:lvlText w:val="%5."/>
+      <w:lvlJc w:val="left"/>
+      <w:pPr>
+        <w:ind w:left="3600" w:hanging="360"/>
+      </w:pPr>
+    </w:lvl>
+    <w:lvl w:ilvl="5" w:tplc="0409001B" w:tentative="1">
+      <w:start w:val="1"/>
+      <w:numFmt w:val="lowerRoman"/>
+      <w:lvlText w:val="%6."/>
+      <w:lvlJc w:val="right"/>
+      <w:pPr>
+        <w:ind w:left="4320" w:hanging="180"/>
+      </w:pPr>
+    </w:lvl>
+    <w:lvl w:ilvl="6" w:tplc="0409000F" w:tentative="1">
+      <w:start w:val="1"/>
+      <w:numFmt w:val="decimal"/>
+      <w:lvlText w:val="%7."/>
+      <w:lvlJc w:val="left"/>
+      <w:pPr>
+        <w:ind w:left="5040" w:hanging="360"/>
+      </w:pPr>
+    </w:lvl>
+    <w:lvl w:ilvl="7" w:tplc="04090019" w:tentative="1">
+      <w:start w:val="1"/>
+      <w:numFmt w:val="lowerLetter"/>
+      <w:lvlText w:val="%8."/>
+      <w:lvlJc w:val="left"/>
+      <w:pPr>
+        <w:ind w:left="5760" w:hanging="360"/>
+      </w:pPr>
+    </w:lvl>
+    <w:lvl w:ilvl="8" w:tplc="0409001B" w:tentative="1">
+      <w:start w:val="1"/>
+      <w:numFmt w:val="lowerRoman"/>
+      <w:lvlText w:val="%9."/>
+      <w:lvlJc w:val="right"/>
+      <w:pPr>
+        <w:ind w:left="6480" w:hanging="180"/>
+      </w:pPr>
+    </w:lvl>
+  </w:abstractNum>
+  <w:abstractNum w:abstractNumId="6" w15:restartNumberingAfterBreak="0">
     <w:nsid w:val="447F6DE5"/>
     <w:multiLevelType w:val="multilevel"/>
     <w:tmpl w:val="55D2B278"/>
@@ -2265,7 +2811,7 @@
       </w:rPr>
     </w:lvl>
   </w:abstractNum>
-  <w:abstractNum w:abstractNumId="5" w15:restartNumberingAfterBreak="0">
+  <w:abstractNum w:abstractNumId="7" w15:restartNumberingAfterBreak="0">
     <w:nsid w:val="58143F9E"/>
     <w:multiLevelType w:val="multilevel"/>
     <w:tmpl w:val="A5E245E6"/>
@@ -2414,7 +2960,7 @@
       </w:rPr>
     </w:lvl>
   </w:abstractNum>
-  <w:abstractNum w:abstractNumId="6" w15:restartNumberingAfterBreak="0">
+  <w:abstractNum w:abstractNumId="8" w15:restartNumberingAfterBreak="0">
     <w:nsid w:val="6A4238F1"/>
     <w:multiLevelType w:val="hybridMultilevel"/>
     <w:tmpl w:val="68C00F24"/>
@@ -2501,7 +3047,7 @@
     </w:lvl>
   </w:abstractNum>
   <w:num w:numId="1" w16cid:durableId="2142991958">
-    <w:abstractNumId w:val="5"/>
+    <w:abstractNumId w:val="7"/>
   </w:num>
   <w:num w:numId="2" w16cid:durableId="1546481805">
     <w:abstractNumId w:val="1"/>
@@ -2513,13 +3059,19 @@
     <w:abstractNumId w:val="0"/>
   </w:num>
   <w:num w:numId="5" w16cid:durableId="1243875807">
-    <w:abstractNumId w:val="4"/>
+    <w:abstractNumId w:val="6"/>
   </w:num>
   <w:num w:numId="6" w16cid:durableId="455947076">
     <w:abstractNumId w:val="2"/>
   </w:num>
   <w:num w:numId="7" w16cid:durableId="684014401">
-    <w:abstractNumId w:val="6"/>
+    <w:abstractNumId w:val="8"/>
+  </w:num>
+  <w:num w:numId="8" w16cid:durableId="1354262622">
+    <w:abstractNumId w:val="4"/>
+  </w:num>
+  <w:num w:numId="9" w16cid:durableId="1283801840">
+    <w:abstractNumId w:val="5"/>
   </w:num>
 </w:numbering>
 </file>
@@ -2924,7 +3476,7 @@
   <w:style w:type="paragraph" w:default="1" w:styleId="Normal">
     <w:name w:val="Normal"/>
     <w:qFormat/>
-    <w:rsid w:val="003227A5"/>
+    <w:rsid w:val="00015ED3"/>
     <w:pPr>
       <w:spacing w:after="170" w:line="302" w:lineRule="auto"/>
       <w:jc w:val="both"/>
@@ -2945,7 +3497,7 @@
     <w:link w:val="Heading1Char"/>
     <w:uiPriority w:val="9"/>
     <w:qFormat/>
-    <w:rsid w:val="003227A5"/>
+    <w:rsid w:val="00015ED3"/>
     <w:pPr>
       <w:keepNext/>
       <w:keepLines/>
@@ -2964,7 +3516,7 @@
     <w:uiPriority w:val="9"/>
     <w:unhideWhenUsed/>
     <w:qFormat/>
-    <w:rsid w:val="003227A5"/>
+    <w:rsid w:val="00015ED3"/>
     <w:pPr>
       <w:keepNext/>
       <w:keepLines/>
@@ -2983,7 +3535,7 @@
     <w:uiPriority w:val="9"/>
     <w:unhideWhenUsed/>
     <w:qFormat/>
-    <w:rsid w:val="003227A5"/>
+    <w:rsid w:val="00015ED3"/>
     <w:pPr>
       <w:keepNext/>
       <w:keepLines/>
@@ -3004,7 +3556,7 @@
     <w:semiHidden/>
     <w:unhideWhenUsed/>
     <w:qFormat/>
-    <w:rsid w:val="003227A5"/>
+    <w:rsid w:val="00015ED3"/>
     <w:pPr>
       <w:keepNext/>
       <w:keepLines/>
@@ -3024,7 +3576,7 @@
     <w:semiHidden/>
     <w:unhideWhenUsed/>
     <w:qFormat/>
-    <w:rsid w:val="003227A5"/>
+    <w:rsid w:val="00015ED3"/>
     <w:pPr>
       <w:keepNext/>
       <w:keepLines/>
@@ -3044,7 +3596,7 @@
     <w:semiHidden/>
     <w:unhideWhenUsed/>
     <w:qFormat/>
-    <w:rsid w:val="003227A5"/>
+    <w:rsid w:val="00015ED3"/>
     <w:pPr>
       <w:keepNext/>
       <w:keepLines/>
@@ -3065,7 +3617,7 @@
     <w:semiHidden/>
     <w:unhideWhenUsed/>
     <w:qFormat/>
-    <w:rsid w:val="003227A5"/>
+    <w:rsid w:val="00015ED3"/>
     <w:pPr>
       <w:keepNext/>
       <w:keepLines/>
@@ -3086,7 +3638,7 @@
     <w:semiHidden/>
     <w:unhideWhenUsed/>
     <w:qFormat/>
-    <w:rsid w:val="003227A5"/>
+    <w:rsid w:val="00015ED3"/>
     <w:pPr>
       <w:keepNext/>
       <w:keepLines/>
@@ -3109,7 +3661,7 @@
     <w:semiHidden/>
     <w:unhideWhenUsed/>
     <w:qFormat/>
-    <w:rsid w:val="003227A5"/>
+    <w:rsid w:val="00015ED3"/>
     <w:pPr>
       <w:keepNext/>
       <w:keepLines/>
@@ -3124,8 +3676,9 @@
   <w:style w:type="character" w:default="1" w:styleId="DefaultParagraphFont">
     <w:name w:val="Default Paragraph Font"/>
     <w:uiPriority w:val="1"/>
+    <w:semiHidden/>
     <w:unhideWhenUsed/>
-    <w:rsid w:val="003227A5"/>
+    <w:rsid w:val="00015ED3"/>
   </w:style>
   <w:style w:type="table" w:default="1" w:styleId="TableNormal">
     <w:name w:val="Normal Table"/>
@@ -3147,14 +3700,14 @@
     <w:uiPriority w:val="99"/>
     <w:semiHidden/>
     <w:unhideWhenUsed/>
-    <w:rsid w:val="003227A5"/>
+    <w:rsid w:val="00015ED3"/>
   </w:style>
   <w:style w:type="character" w:customStyle="1" w:styleId="Heading1Char">
     <w:name w:val="Heading 1 Char"/>
     <w:basedOn w:val="DefaultParagraphFont"/>
     <w:link w:val="Heading1"/>
     <w:uiPriority w:val="9"/>
-    <w:rsid w:val="003227A5"/>
+    <w:rsid w:val="00015ED3"/>
     <w:rPr>
       <w:rFonts w:ascii="Palatino Linotype" w:eastAsia="Palatino Linotype" w:hAnsi="Palatino Linotype" w:cs="Palatino Linotype"/>
       <w:b/>
@@ -3171,7 +3724,7 @@
     <w:basedOn w:val="DefaultParagraphFont"/>
     <w:link w:val="Heading2"/>
     <w:uiPriority w:val="9"/>
-    <w:rsid w:val="003227A5"/>
+    <w:rsid w:val="00015ED3"/>
     <w:rPr>
       <w:rFonts w:ascii="Palatino Linotype" w:eastAsia="Palatino Linotype" w:hAnsi="Palatino Linotype" w:cs="Palatino Linotype"/>
       <w:b/>
@@ -3187,7 +3740,7 @@
     <w:basedOn w:val="DefaultParagraphFont"/>
     <w:link w:val="Heading3"/>
     <w:uiPriority w:val="9"/>
-    <w:rsid w:val="003227A5"/>
+    <w:rsid w:val="00015ED3"/>
     <w:rPr>
       <w:rFonts w:ascii="Palatino Linotype" w:eastAsia="Palatino Linotype" w:hAnsi="Palatino Linotype" w:cs="Palatino Linotype"/>
       <w:b/>
@@ -3205,7 +3758,7 @@
     <w:link w:val="Heading4"/>
     <w:uiPriority w:val="9"/>
     <w:semiHidden/>
-    <w:rsid w:val="003227A5"/>
+    <w:rsid w:val="00015ED3"/>
     <w:rPr>
       <w:rFonts w:ascii="Palatino Linotype" w:eastAsia="Palatino Linotype" w:hAnsi="Palatino Linotype" w:cs="Palatino Linotype"/>
       <w:b/>
@@ -3223,7 +3776,7 @@
     <w:link w:val="Heading5"/>
     <w:uiPriority w:val="9"/>
     <w:semiHidden/>
-    <w:rsid w:val="003227A5"/>
+    <w:rsid w:val="00015ED3"/>
     <w:rPr>
       <w:rFonts w:ascii="Palatino Linotype" w:eastAsia="Palatino Linotype" w:hAnsi="Palatino Linotype" w:cs="Palatino Linotype"/>
       <w:color w:val="666666"/>
@@ -3240,7 +3793,7 @@
     <w:link w:val="Heading6"/>
     <w:uiPriority w:val="9"/>
     <w:semiHidden/>
-    <w:rsid w:val="003227A5"/>
+    <w:rsid w:val="00015ED3"/>
     <w:rPr>
       <w:rFonts w:ascii="Palatino Linotype" w:eastAsia="Palatino Linotype" w:hAnsi="Palatino Linotype" w:cs="Palatino Linotype"/>
       <w:i/>
@@ -3258,7 +3811,7 @@
     <w:link w:val="Heading7"/>
     <w:uiPriority w:val="9"/>
     <w:semiHidden/>
-    <w:rsid w:val="003227A5"/>
+    <w:rsid w:val="00015ED3"/>
     <w:rPr>
       <w:rFonts w:ascii="Palatino Linotype" w:eastAsiaTheme="majorEastAsia" w:hAnsi="Palatino Linotype" w:cstheme="majorBidi"/>
       <w:color w:val="595959" w:themeColor="text1" w:themeTint="A6"/>
@@ -3275,7 +3828,7 @@
     <w:link w:val="Heading8"/>
     <w:uiPriority w:val="9"/>
     <w:semiHidden/>
-    <w:rsid w:val="003227A5"/>
+    <w:rsid w:val="00015ED3"/>
     <w:rPr>
       <w:rFonts w:ascii="Palatino Linotype" w:eastAsiaTheme="majorEastAsia" w:hAnsi="Palatino Linotype" w:cstheme="majorBidi"/>
       <w:i/>
@@ -3294,7 +3847,7 @@
     <w:link w:val="Heading9"/>
     <w:uiPriority w:val="9"/>
     <w:semiHidden/>
-    <w:rsid w:val="003227A5"/>
+    <w:rsid w:val="00015ED3"/>
     <w:rPr>
       <w:rFonts w:ascii="Palatino Linotype" w:eastAsiaTheme="majorEastAsia" w:hAnsi="Palatino Linotype" w:cstheme="majorBidi"/>
       <w:color w:val="272727" w:themeColor="text1" w:themeTint="D8"/>
@@ -3312,7 +3865,7 @@
     <w:link w:val="TitleChar"/>
     <w:uiPriority w:val="10"/>
     <w:qFormat/>
-    <w:rsid w:val="003227A5"/>
+    <w:rsid w:val="00015ED3"/>
     <w:pPr>
       <w:keepNext/>
       <w:keepLines/>
@@ -3329,7 +3882,7 @@
     <w:basedOn w:val="DefaultParagraphFont"/>
     <w:link w:val="Title"/>
     <w:uiPriority w:val="10"/>
-    <w:rsid w:val="003227A5"/>
+    <w:rsid w:val="00015ED3"/>
     <w:rPr>
       <w:rFonts w:ascii="Palatino Linotype" w:eastAsia="Palatino Linotype" w:hAnsi="Palatino Linotype" w:cs="Palatino Linotype"/>
       <w:kern w:val="0"/>
@@ -3346,7 +3899,7 @@
     <w:link w:val="SubtitleChar"/>
     <w:uiPriority w:val="11"/>
     <w:qFormat/>
-    <w:rsid w:val="003227A5"/>
+    <w:rsid w:val="00015ED3"/>
     <w:pPr>
       <w:keepNext/>
       <w:keepLines/>
@@ -3358,7 +3911,7 @@
     <w:basedOn w:val="DefaultParagraphFont"/>
     <w:link w:val="Subtitle"/>
     <w:uiPriority w:val="11"/>
-    <w:rsid w:val="003227A5"/>
+    <w:rsid w:val="00015ED3"/>
     <w:rPr>
       <w:rFonts w:ascii="Palatino Linotype" w:eastAsia="Palatino Linotype" w:hAnsi="Palatino Linotype" w:cs="Palatino Linotype"/>
       <w:kern w:val="0"/>
@@ -3375,7 +3928,7 @@
     <w:link w:val="QuoteChar"/>
     <w:uiPriority w:val="29"/>
     <w:qFormat/>
-    <w:rsid w:val="003227A5"/>
+    <w:rsid w:val="00015ED3"/>
     <w:pPr>
       <w:spacing w:before="160"/>
       <w:jc w:val="center"/>
@@ -3391,7 +3944,7 @@
     <w:basedOn w:val="DefaultParagraphFont"/>
     <w:link w:val="Quote"/>
     <w:uiPriority w:val="29"/>
-    <w:rsid w:val="003227A5"/>
+    <w:rsid w:val="00015ED3"/>
     <w:rPr>
       <w:rFonts w:ascii="Palatino Linotype" w:eastAsia="Palatino Linotype" w:hAnsi="Palatino Linotype" w:cs="Palatino Linotype"/>
       <w:i/>
@@ -3409,7 +3962,7 @@
     <w:basedOn w:val="Normal"/>
     <w:uiPriority w:val="34"/>
     <w:qFormat/>
-    <w:rsid w:val="003227A5"/>
+    <w:rsid w:val="00015ED3"/>
     <w:pPr>
       <w:ind w:left="720"/>
       <w:contextualSpacing/>
@@ -3420,7 +3973,7 @@
     <w:basedOn w:val="DefaultParagraphFont"/>
     <w:uiPriority w:val="21"/>
     <w:qFormat/>
-    <w:rsid w:val="003227A5"/>
+    <w:rsid w:val="00015ED3"/>
     <w:rPr>
       <w:i/>
       <w:iCs/>
@@ -3434,7 +3987,7 @@
     <w:link w:val="IntenseQuoteChar"/>
     <w:uiPriority w:val="30"/>
     <w:qFormat/>
-    <w:rsid w:val="003227A5"/>
+    <w:rsid w:val="00015ED3"/>
     <w:pPr>
       <w:pBdr>
         <w:top w:val="single" w:sz="4" w:space="10" w:color="0F4761" w:themeColor="accent1" w:themeShade="BF"/>
@@ -3455,7 +4008,7 @@
     <w:basedOn w:val="DefaultParagraphFont"/>
     <w:link w:val="IntenseQuote"/>
     <w:uiPriority w:val="30"/>
-    <w:rsid w:val="003227A5"/>
+    <w:rsid w:val="00015ED3"/>
     <w:rPr>
       <w:rFonts w:ascii="Palatino Linotype" w:eastAsia="Palatino Linotype" w:hAnsi="Palatino Linotype" w:cs="Palatino Linotype"/>
       <w:i/>
@@ -3473,7 +4026,7 @@
     <w:basedOn w:val="DefaultParagraphFont"/>
     <w:uiPriority w:val="32"/>
     <w:qFormat/>
-    <w:rsid w:val="003227A5"/>
+    <w:rsid w:val="00015ED3"/>
     <w:rPr>
       <w:b/>
       <w:bCs/>

</xml_diff>